<commit_message>
actividad de jueves 20/12/2018 terminada
</commit_message>
<xml_diff>
--- a/Hosta Virtual/host virtual.docx
+++ b/Hosta Virtual/host virtual.docx
@@ -10,8 +10,37 @@
         </w:rPr>
       </w:pPr>
       <w:r>
-        <w:t>Creamos el directoria software bajo /var/www/html</w:t>
-      </w:r>
+        <w:t xml:space="preserve">Creamos el </w:t>
+      </w:r>
+      <w:proofErr w:type="spellStart"/>
+      <w:r>
+        <w:t>directoria</w:t>
+      </w:r>
+      <w:proofErr w:type="spellEnd"/>
+      <w:r>
+        <w:t xml:space="preserve"> software bajo /</w:t>
+      </w:r>
+      <w:proofErr w:type="spellStart"/>
+      <w:r>
+        <w:t>var</w:t>
+      </w:r>
+      <w:proofErr w:type="spellEnd"/>
+      <w:r>
+        <w:t>/</w:t>
+      </w:r>
+      <w:proofErr w:type="spellStart"/>
+      <w:r>
+        <w:t>www</w:t>
+      </w:r>
+      <w:proofErr w:type="spellEnd"/>
+      <w:r>
+        <w:t>/</w:t>
+      </w:r>
+      <w:proofErr w:type="spellStart"/>
+      <w:r>
+        <w:t>html</w:t>
+      </w:r>
+      <w:proofErr w:type="spellEnd"/>
     </w:p>
     <w:p>
       <w:pPr>
@@ -190,8 +219,21 @@
     </w:p>
     <w:p>
       <w:r>
-        <w:t>Creamos hardware.conf hacemos una copia de software.conf</w:t>
-      </w:r>
+        <w:t xml:space="preserve">Creamos </w:t>
+      </w:r>
+      <w:proofErr w:type="spellStart"/>
+      <w:r>
+        <w:t>hardware.conf</w:t>
+      </w:r>
+      <w:proofErr w:type="spellEnd"/>
+      <w:r>
+        <w:t xml:space="preserve"> hacemos una copia de </w:t>
+      </w:r>
+      <w:proofErr w:type="spellStart"/>
+      <w:r>
+        <w:t>software.conf</w:t>
+      </w:r>
+      <w:proofErr w:type="spellEnd"/>
     </w:p>
     <w:p>
       <w:r>
@@ -248,8 +290,13 @@
     </w:p>
     <w:p>
       <w:r>
-        <w:t>Modificas el fichero hardware.conf</w:t>
-      </w:r>
+        <w:t xml:space="preserve">Modificas el fichero </w:t>
+      </w:r>
+      <w:proofErr w:type="spellStart"/>
+      <w:r>
+        <w:t>hardware.conf</w:t>
+      </w:r>
+      <w:proofErr w:type="spellEnd"/>
     </w:p>
     <w:p>
       <w:r>
@@ -307,7 +354,13 @@
     <w:p/>
     <w:p/>
     <w:p/>
-    <w:p/>
+    <w:p>
+      <w:pPr>
+        <w:rPr>
+          <w:u w:val="single"/>
+        </w:rPr>
+      </w:pPr>
+    </w:p>
     <w:p>
       <w:r>
         <w:lastRenderedPageBreak/>
@@ -369,7 +422,15 @@
     </w:p>
     <w:p>
       <w:r>
-        <w:t>Modificamos el archivo /etc/hosts</w:t>
+        <w:t>Modificamos el archivo /</w:t>
+      </w:r>
+      <w:proofErr w:type="spellStart"/>
+      <w:r>
+        <w:t>etc</w:t>
+      </w:r>
+      <w:proofErr w:type="spellEnd"/>
+      <w:r>
+        <w:t>/hosts</w:t>
       </w:r>
     </w:p>
     <w:p>
@@ -429,11 +490,36 @@
     <w:p/>
     <w:p>
       <w:r>
-        <w:t>Creamos la carpeta hardware en /var/www/html</w:t>
-      </w:r>
-    </w:p>
-    <w:p>
-      <w:r>
+        <w:t>Creamos la carpeta hardware en /</w:t>
+      </w:r>
+      <w:proofErr w:type="spellStart"/>
+      <w:r>
+        <w:t>var</w:t>
+      </w:r>
+      <w:proofErr w:type="spellEnd"/>
+      <w:r>
+        <w:t>/</w:t>
+      </w:r>
+      <w:proofErr w:type="spellStart"/>
+      <w:r>
+        <w:t>www</w:t>
+      </w:r>
+      <w:proofErr w:type="spellEnd"/>
+      <w:r>
+        <w:t>/</w:t>
+      </w:r>
+      <w:proofErr w:type="spellStart"/>
+      <w:r>
+        <w:t>html</w:t>
+      </w:r>
+      <w:proofErr w:type="spellEnd"/>
+    </w:p>
+    <w:p>
+      <w:r>
+        <w:rPr>
+          <w:noProof/>
+          <w:lang w:eastAsia="es-ES"/>
+        </w:rPr>
         <w:drawing>
           <wp:inline distT="0" distB="0" distL="0" distR="0">
             <wp:extent cx="3631565" cy="248717"/>
@@ -552,8 +638,8 @@
         </w:rPr>
         <w:drawing>
           <wp:inline distT="0" distB="0" distL="0" distR="0">
-            <wp:extent cx="2955290" cy="621665"/>
-            <wp:effectExtent l="19050" t="0" r="0" b="0"/>
+            <wp:extent cx="2490063" cy="523801"/>
+            <wp:effectExtent l="19050" t="0" r="5487" b="0"/>
             <wp:docPr id="26" name="Imagen 26"/>
             <wp:cNvGraphicFramePr>
               <a:graphicFrameLocks xmlns:a="http://schemas.openxmlformats.org/drawingml/2006/main" noChangeAspect="1"/>
@@ -577,7 +663,7 @@
                   <pic:spPr bwMode="auto">
                     <a:xfrm>
                       <a:off x="0" y="0"/>
-                      <a:ext cx="2955290" cy="621665"/>
+                      <a:ext cx="2489554" cy="523694"/>
                     </a:xfrm>
                     <a:prstGeom prst="rect">
                       <a:avLst/>
@@ -601,6 +687,94 @@
     <w:p/>
     <w:p/>
     <w:p/>
+    <w:p/>
+    <w:p/>
+    <w:p/>
+    <w:p>
+      <w:pPr>
+        <w:rPr>
+          <w:lang w:val="en-US"/>
+        </w:rPr>
+      </w:pPr>
+      <w:r>
+        <w:rPr>
+          <w:lang w:val="en-US"/>
+        </w:rPr>
+        <w:t xml:space="preserve">Ping final </w:t>
+      </w:r>
+      <w:proofErr w:type="spellStart"/>
+      <w:r>
+        <w:rPr>
+          <w:lang w:val="en-US"/>
+        </w:rPr>
+        <w:t>a</w:t>
+      </w:r>
+      <w:proofErr w:type="spellEnd"/>
+      <w:r>
+        <w:rPr>
+          <w:lang w:val="en-US"/>
+        </w:rPr>
+        <w:t xml:space="preserve"> hardware.daw01.com</w:t>
+      </w:r>
+    </w:p>
+    <w:p>
+      <w:pPr>
+        <w:rPr>
+          <w:lang w:val="en-US"/>
+        </w:rPr>
+      </w:pPr>
+      <w:r>
+        <w:rPr>
+          <w:noProof/>
+          <w:lang w:eastAsia="es-ES"/>
+        </w:rPr>
+        <w:drawing>
+          <wp:inline distT="0" distB="0" distL="0" distR="0">
+            <wp:extent cx="5400040" cy="3008832"/>
+            <wp:effectExtent l="19050" t="0" r="0" b="0"/>
+            <wp:docPr id="1" name="Imagen 1"/>
+            <wp:cNvGraphicFramePr>
+              <a:graphicFrameLocks xmlns:a="http://schemas.openxmlformats.org/drawingml/2006/main" noChangeAspect="1"/>
+            </wp:cNvGraphicFramePr>
+            <a:graphic xmlns:a="http://schemas.openxmlformats.org/drawingml/2006/main">
+              <a:graphicData uri="http://schemas.openxmlformats.org/drawingml/2006/picture">
+                <pic:pic xmlns:pic="http://schemas.openxmlformats.org/drawingml/2006/picture">
+                  <pic:nvPicPr>
+                    <pic:cNvPr id="0" name="Picture 1"/>
+                    <pic:cNvPicPr>
+                      <a:picLocks noChangeAspect="1" noChangeArrowheads="1"/>
+                    </pic:cNvPicPr>
+                  </pic:nvPicPr>
+                  <pic:blipFill>
+                    <a:blip r:embed="rId14" cstate="print"/>
+                    <a:srcRect/>
+                    <a:stretch>
+                      <a:fillRect/>
+                    </a:stretch>
+                  </pic:blipFill>
+                  <pic:spPr bwMode="auto">
+                    <a:xfrm>
+                      <a:off x="0" y="0"/>
+                      <a:ext cx="5400040" cy="3008832"/>
+                    </a:xfrm>
+                    <a:prstGeom prst="rect">
+                      <a:avLst/>
+                    </a:prstGeom>
+                    <a:noFill/>
+                    <a:ln w="9525">
+                      <a:noFill/>
+                      <a:miter lim="800000"/>
+                      <a:headEnd/>
+                      <a:tailEnd/>
+                    </a:ln>
+                  </pic:spPr>
+                </pic:pic>
+              </a:graphicData>
+            </a:graphic>
+          </wp:inline>
+        </w:drawing>
+      </w:r>
+    </w:p>
     <w:sectPr>
       <w:pgSz w:w="11906" w:h="16838"/>
       <w:pgMar w:top="1417" w:right="1701" w:bottom="1417" w:left="1701" w:header="708" w:footer="708" w:gutter="0"/>

</xml_diff>